<commit_message>
31-05-21_2 - From PC
</commit_message>
<xml_diff>
--- a/files/QUIZ 1 - SemResposta.docx
+++ b/files/QUIZ 1 - SemResposta.docx
@@ -1,6 +1,6 @@
 
 <file path=word/document.xml><?xml version="1.0" encoding="utf-8"?>
-<w:document xmlns:wpc="http://schemas.microsoft.com/office/word/2010/wordprocessingCanvas" xmlns:cx="http://schemas.microsoft.com/office/drawing/2014/chartex" xmlns:cx1="http://schemas.microsoft.com/office/drawing/2015/9/8/chartex" xmlns:cx2="http://schemas.microsoft.com/office/drawing/2015/10/21/chartex" xmlns:cx3="http://schemas.microsoft.com/office/drawing/2016/5/9/chartex" xmlns:cx4="http://schemas.microsoft.com/office/drawing/2016/5/10/chartex" xmlns:cx5="http://schemas.microsoft.com/office/drawing/2016/5/11/chartex" xmlns:cx6="http://schemas.microsoft.com/office/drawing/2016/5/12/chartex" xmlns:cx7="http://schemas.microsoft.com/office/drawing/2016/5/13/chartex" xmlns:cx8="http://schemas.microsoft.com/office/drawing/2016/5/14/chartex" xmlns:mc="http://schemas.openxmlformats.org/markup-compatibility/2006" xmlns:aink="http://schemas.microsoft.com/office/drawing/2016/ink" xmlns:am3d="http://schemas.microsoft.com/office/drawing/2017/model3d" xmlns:o="urn:schemas-microsoft-com:office:office" xmlns:r="http://schemas.openxmlformats.org/officeDocument/2006/relationships" xmlns:m="http://schemas.openxmlformats.org/officeDocument/2006/math" xmlns:v="urn:schemas-microsoft-com:vml" xmlns:wp14="http://schemas.microsoft.com/office/word/2010/wordprocessingDrawing" xmlns:wp="http://schemas.openxmlformats.org/drawingml/2006/wordprocessingDrawing" xmlns:w10="urn:schemas-microsoft-com:office:word" xmlns:w="http://schemas.openxmlformats.org/wordprocessingml/2006/main" xmlns:w14="http://schemas.microsoft.com/office/word/2010/wordml" xmlns:w15="http://schemas.microsoft.com/office/word/2012/wordml" xmlns:w16cex="http://schemas.microsoft.com/office/word/2018/wordml/cex" xmlns:w16cid="http://schemas.microsoft.com/office/word/2016/wordml/cid" xmlns:w16="http://schemas.microsoft.com/office/word/2018/wordml" xmlns:w16se="http://schemas.microsoft.com/office/word/2015/wordml/symex" xmlns:wpg="http://schemas.microsoft.com/office/word/2010/wordprocessingGroup" xmlns:wpi="http://schemas.microsoft.com/office/word/2010/wordprocessingInk" xmlns:wne="http://schemas.microsoft.com/office/word/2006/wordml" xmlns:wps="http://schemas.microsoft.com/office/word/2010/wordprocessingShape" mc:Ignorable="w14 w15 w16se w16cid w16 w16cex wp14">
+<w:document xmlns:wpc="http://schemas.microsoft.com/office/word/2010/wordprocessingCanvas" xmlns:cx="http://schemas.microsoft.com/office/drawing/2014/chartex" xmlns:cx1="http://schemas.microsoft.com/office/drawing/2015/9/8/chartex" xmlns:cx2="http://schemas.microsoft.com/office/drawing/2015/10/21/chartex" xmlns:cx3="http://schemas.microsoft.com/office/drawing/2016/5/9/chartex" xmlns:cx4="http://schemas.microsoft.com/office/drawing/2016/5/10/chartex" xmlns:cx5="http://schemas.microsoft.com/office/drawing/2016/5/11/chartex" xmlns:cx6="http://schemas.microsoft.com/office/drawing/2016/5/12/chartex" xmlns:cx7="http://schemas.microsoft.com/office/drawing/2016/5/13/chartex" xmlns:cx8="http://schemas.microsoft.com/office/drawing/2016/5/14/chartex" xmlns:mc="http://schemas.openxmlformats.org/markup-compatibility/2006" xmlns:aink="http://schemas.microsoft.com/office/drawing/2016/ink" xmlns:am3d="http://schemas.microsoft.com/office/drawing/2017/model3d" xmlns:o="urn:schemas-microsoft-com:office:office" xmlns:r="http://schemas.openxmlformats.org/officeDocument/2006/relationships" xmlns:m="http://schemas.openxmlformats.org/officeDocument/2006/math" xmlns:v="urn:schemas-microsoft-com:vml" xmlns:wp14="http://schemas.microsoft.com/office/word/2010/wordprocessingDrawing" xmlns:wp="http://schemas.openxmlformats.org/drawingml/2006/wordprocessingDrawing" xmlns:w10="urn:schemas-microsoft-com:office:word" xmlns:w="http://schemas.openxmlformats.org/wordprocessingml/2006/main" xmlns:w14="http://schemas.microsoft.com/office/word/2010/wordml" xmlns:w15="http://schemas.microsoft.com/office/word/2012/wordml" xmlns:w16cex="http://schemas.microsoft.com/office/word/2018/wordml/cex" xmlns:w16cid="http://schemas.microsoft.com/office/word/2016/wordml/cid" xmlns:w16="http://schemas.microsoft.com/office/word/2018/wordml" xmlns:w16sdtdh="http://schemas.microsoft.com/office/word/2020/wordml/sdtdatahash" xmlns:w16se="http://schemas.microsoft.com/office/word/2015/wordml/symex" xmlns:wpg="http://schemas.microsoft.com/office/word/2010/wordprocessingGroup" xmlns:wpi="http://schemas.microsoft.com/office/word/2010/wordprocessingInk" xmlns:wne="http://schemas.microsoft.com/office/word/2006/wordml" xmlns:wps="http://schemas.microsoft.com/office/word/2010/wordprocessingShape" mc:Ignorable="w14 w15 w16se w16cid w16 w16cex w16sdtdh wp14">
   <w:body>
     <w:p>
       <w:pPr>
@@ -32,7 +32,7 @@
     </w:p>
     <w:p>
       <w:pPr>
-        <w:pStyle w:val="ListParagraph"/>
+        <w:pStyle w:val="PargrafodaLista"/>
         <w:numPr>
           <w:ilvl w:val="0"/>
           <w:numId w:val="1"/>
@@ -58,7 +58,7 @@
     </w:p>
     <w:p>
       <w:pPr>
-        <w:pStyle w:val="ListParagraph"/>
+        <w:pStyle w:val="PargrafodaLista"/>
         <w:numPr>
           <w:ilvl w:val="1"/>
           <w:numId w:val="1"/>
@@ -82,7 +82,7 @@
     </w:p>
     <w:p>
       <w:pPr>
-        <w:pStyle w:val="ListParagraph"/>
+        <w:pStyle w:val="PargrafodaLista"/>
         <w:numPr>
           <w:ilvl w:val="1"/>
           <w:numId w:val="1"/>
@@ -106,7 +106,7 @@
     </w:p>
     <w:p>
       <w:pPr>
-        <w:pStyle w:val="ListParagraph"/>
+        <w:pStyle w:val="PargrafodaLista"/>
         <w:numPr>
           <w:ilvl w:val="1"/>
           <w:numId w:val="1"/>
@@ -130,7 +130,7 @@
     </w:p>
     <w:p>
       <w:pPr>
-        <w:pStyle w:val="ListParagraph"/>
+        <w:pStyle w:val="PargrafodaLista"/>
         <w:numPr>
           <w:ilvl w:val="1"/>
           <w:numId w:val="1"/>
@@ -154,7 +154,7 @@
     </w:p>
     <w:p>
       <w:pPr>
-        <w:pStyle w:val="ListParagraph"/>
+        <w:pStyle w:val="PargrafodaLista"/>
         <w:numPr>
           <w:ilvl w:val="0"/>
           <w:numId w:val="2"/>
@@ -178,7 +178,7 @@
     </w:p>
     <w:p>
       <w:pPr>
-        <w:pStyle w:val="ListParagraph"/>
+        <w:pStyle w:val="PargrafodaLista"/>
         <w:numPr>
           <w:ilvl w:val="0"/>
           <w:numId w:val="2"/>
@@ -202,7 +202,7 @@
     </w:p>
     <w:p>
       <w:pPr>
-        <w:pStyle w:val="ListParagraph"/>
+        <w:pStyle w:val="PargrafodaLista"/>
         <w:numPr>
           <w:ilvl w:val="0"/>
           <w:numId w:val="2"/>
@@ -226,7 +226,7 @@
     </w:p>
     <w:p>
       <w:pPr>
-        <w:pStyle w:val="ListParagraph"/>
+        <w:pStyle w:val="PargrafodaLista"/>
         <w:numPr>
           <w:ilvl w:val="0"/>
           <w:numId w:val="2"/>
@@ -235,13 +235,15 @@
         <w:jc w:val="both"/>
         <w:rPr>
           <w:rFonts w:ascii="Arial" w:hAnsi="Arial" w:cs="Arial"/>
-          <w:sz w:val="24"/>
-          <w:szCs w:val="24"/>
-        </w:rPr>
-      </w:pPr>
-      <w:r>
-        <w:rPr>
-          <w:rFonts w:ascii="Arial" w:hAnsi="Arial" w:cs="Arial"/>
+          <w:color w:val="00B050"/>
+          <w:sz w:val="24"/>
+          <w:szCs w:val="24"/>
+        </w:rPr>
+      </w:pPr>
+      <w:r>
+        <w:rPr>
+          <w:rFonts w:ascii="Arial" w:hAnsi="Arial" w:cs="Arial"/>
+          <w:color w:val="00B050"/>
           <w:sz w:val="24"/>
           <w:szCs w:val="24"/>
         </w:rPr>
@@ -261,7 +263,7 @@
     </w:p>
     <w:p>
       <w:pPr>
-        <w:pStyle w:val="ListParagraph"/>
+        <w:pStyle w:val="PargrafodaLista"/>
         <w:numPr>
           <w:ilvl w:val="0"/>
           <w:numId w:val="1"/>
@@ -286,7 +288,7 @@
     </w:p>
     <w:tbl>
       <w:tblPr>
-        <w:tblStyle w:val="GridTable1Light-Accent1"/>
+        <w:tblStyle w:val="TabeladeGrade1Clara-nfase1"/>
         <w:tblW w:w="9209" w:type="dxa"/>
         <w:tblLook w:val="04A0" w:firstRow="1" w:lastRow="0" w:firstColumn="1" w:lastColumn="0" w:noHBand="0" w:noVBand="1"/>
       </w:tblPr>
@@ -689,13 +691,15 @@
         <w:jc w:val="both"/>
         <w:rPr>
           <w:rFonts w:ascii="Arial" w:hAnsi="Arial" w:cs="Arial"/>
-          <w:sz w:val="24"/>
-          <w:szCs w:val="24"/>
-        </w:rPr>
-      </w:pPr>
-      <w:r>
-        <w:rPr>
-          <w:rFonts w:ascii="Arial" w:hAnsi="Arial" w:cs="Arial"/>
+          <w:color w:val="00B050"/>
+          <w:sz w:val="24"/>
+          <w:szCs w:val="24"/>
+        </w:rPr>
+      </w:pPr>
+      <w:r>
+        <w:rPr>
+          <w:rFonts w:ascii="Arial" w:hAnsi="Arial" w:cs="Arial"/>
+          <w:color w:val="00B050"/>
           <w:sz w:val="24"/>
           <w:szCs w:val="24"/>
         </w:rPr>
@@ -855,13 +859,15 @@
         <w:jc w:val="both"/>
         <w:rPr>
           <w:rFonts w:ascii="Arial" w:hAnsi="Arial" w:cs="Arial"/>
-          <w:sz w:val="24"/>
-          <w:szCs w:val="24"/>
-        </w:rPr>
-      </w:pPr>
-      <w:r>
-        <w:rPr>
-          <w:rFonts w:ascii="Arial" w:hAnsi="Arial" w:cs="Arial"/>
+          <w:color w:val="00B050"/>
+          <w:sz w:val="24"/>
+          <w:szCs w:val="24"/>
+        </w:rPr>
+      </w:pPr>
+      <w:r>
+        <w:rPr>
+          <w:rFonts w:ascii="Arial" w:hAnsi="Arial" w:cs="Arial"/>
+          <w:color w:val="00B050"/>
           <w:sz w:val="24"/>
           <w:szCs w:val="24"/>
         </w:rPr>
@@ -931,26 +937,20 @@
         <w:jc w:val="both"/>
         <w:rPr>
           <w:rFonts w:ascii="Arial" w:hAnsi="Arial" w:cs="Arial"/>
-          <w:sz w:val="24"/>
-          <w:szCs w:val="24"/>
-        </w:rPr>
-      </w:pPr>
-      <w:r>
-        <w:rPr>
-          <w:rFonts w:ascii="Arial" w:hAnsi="Arial" w:cs="Arial"/>
+          <w:color w:val="00B050"/>
+          <w:sz w:val="24"/>
+          <w:szCs w:val="24"/>
+        </w:rPr>
+      </w:pPr>
+      <w:r>
+        <w:rPr>
+          <w:rFonts w:ascii="Arial" w:hAnsi="Arial" w:cs="Arial"/>
+          <w:color w:val="00B050"/>
           <w:sz w:val="24"/>
           <w:szCs w:val="24"/>
         </w:rPr>
         <w:lastRenderedPageBreak/>
-        <w:t xml:space="preserve">a) </w:t>
-      </w:r>
-      <w:r>
-        <w:rPr>
-          <w:rFonts w:ascii="Arial" w:hAnsi="Arial" w:cs="Arial"/>
-          <w:sz w:val="24"/>
-          <w:szCs w:val="24"/>
-        </w:rPr>
-        <w:t>simplicidade, feedback, coragem e comunicação</w:t>
+        <w:t>a) simplicidade, feedback, coragem e comunicação</w:t>
       </w:r>
     </w:p>
     <w:p>
@@ -1095,25 +1095,19 @@
         <w:jc w:val="both"/>
         <w:rPr>
           <w:rFonts w:ascii="Arial" w:hAnsi="Arial" w:cs="Arial"/>
-          <w:sz w:val="24"/>
-          <w:szCs w:val="24"/>
-        </w:rPr>
-      </w:pPr>
-      <w:r>
-        <w:rPr>
-          <w:rFonts w:ascii="Arial" w:hAnsi="Arial" w:cs="Arial"/>
-          <w:sz w:val="24"/>
-          <w:szCs w:val="24"/>
-        </w:rPr>
-        <w:t>a</w:t>
-      </w:r>
-      <w:r>
-        <w:rPr>
-          <w:rFonts w:ascii="Arial" w:hAnsi="Arial" w:cs="Arial"/>
-          <w:sz w:val="24"/>
-          <w:szCs w:val="24"/>
-        </w:rPr>
-        <w:t>) tem a programação em pares como uma de suas práticas.</w:t>
+          <w:color w:val="00B050"/>
+          <w:sz w:val="24"/>
+          <w:szCs w:val="24"/>
+        </w:rPr>
+      </w:pPr>
+      <w:r>
+        <w:rPr>
+          <w:rFonts w:ascii="Arial" w:hAnsi="Arial" w:cs="Arial"/>
+          <w:color w:val="00B050"/>
+          <w:sz w:val="24"/>
+          <w:szCs w:val="24"/>
+        </w:rPr>
+        <w:t>a) tem a programação em pares como uma de suas práticas.</w:t>
       </w:r>
     </w:p>
     <w:p>
@@ -1448,25 +1442,19 @@
         <w:jc w:val="both"/>
         <w:rPr>
           <w:rFonts w:ascii="Arial" w:hAnsi="Arial" w:cs="Arial"/>
-          <w:sz w:val="24"/>
-          <w:szCs w:val="24"/>
-        </w:rPr>
-      </w:pPr>
-      <w:r>
-        <w:rPr>
-          <w:rFonts w:ascii="Arial" w:hAnsi="Arial" w:cs="Arial"/>
-          <w:sz w:val="24"/>
-          <w:szCs w:val="24"/>
-        </w:rPr>
-        <w:t>d</w:t>
-      </w:r>
-      <w:r>
-        <w:rPr>
-          <w:rFonts w:ascii="Arial" w:hAnsi="Arial" w:cs="Arial"/>
-          <w:sz w:val="24"/>
-          <w:szCs w:val="24"/>
-        </w:rPr>
-        <w:t>) II e III.</w:t>
+          <w:color w:val="00B050"/>
+          <w:sz w:val="24"/>
+          <w:szCs w:val="24"/>
+        </w:rPr>
+      </w:pPr>
+      <w:r>
+        <w:rPr>
+          <w:rFonts w:ascii="Arial" w:hAnsi="Arial" w:cs="Arial"/>
+          <w:color w:val="00B050"/>
+          <w:sz w:val="24"/>
+          <w:szCs w:val="24"/>
+        </w:rPr>
+        <w:t>d) II e III.</w:t>
       </w:r>
     </w:p>
     <w:p>
@@ -1516,13 +1504,15 @@
           <w:rFonts w:ascii="Arial" w:hAnsi="Arial" w:cs="Arial"/>
           <w:sz w:val="24"/>
           <w:szCs w:val="24"/>
-        </w:rPr>
-      </w:pPr>
-      <w:r>
-        <w:rPr>
-          <w:rFonts w:ascii="Arial" w:hAnsi="Arial" w:cs="Arial"/>
-          <w:sz w:val="24"/>
-          <w:szCs w:val="24"/>
+          <w:lang w:val="en-US"/>
+        </w:rPr>
+      </w:pPr>
+      <w:r>
+        <w:rPr>
+          <w:rFonts w:ascii="Arial" w:hAnsi="Arial" w:cs="Arial"/>
+          <w:sz w:val="24"/>
+          <w:szCs w:val="24"/>
+          <w:lang w:val="en-US"/>
         </w:rPr>
         <w:t>a) CMMI</w:t>
       </w:r>
@@ -1535,13 +1525,15 @@
           <w:rFonts w:ascii="Arial" w:hAnsi="Arial" w:cs="Arial"/>
           <w:sz w:val="24"/>
           <w:szCs w:val="24"/>
-        </w:rPr>
-      </w:pPr>
-      <w:r>
-        <w:rPr>
-          <w:rFonts w:ascii="Arial" w:hAnsi="Arial" w:cs="Arial"/>
-          <w:sz w:val="24"/>
-          <w:szCs w:val="24"/>
+          <w:lang w:val="en-US"/>
+        </w:rPr>
+      </w:pPr>
+      <w:r>
+        <w:rPr>
+          <w:rFonts w:ascii="Arial" w:hAnsi="Arial" w:cs="Arial"/>
+          <w:sz w:val="24"/>
+          <w:szCs w:val="24"/>
+          <w:lang w:val="en-US"/>
         </w:rPr>
         <w:t>b) XP</w:t>
       </w:r>
@@ -1554,13 +1546,15 @@
           <w:rFonts w:ascii="Arial" w:hAnsi="Arial" w:cs="Arial"/>
           <w:sz w:val="24"/>
           <w:szCs w:val="24"/>
-        </w:rPr>
-      </w:pPr>
-      <w:r>
-        <w:rPr>
-          <w:rFonts w:ascii="Arial" w:hAnsi="Arial" w:cs="Arial"/>
-          <w:sz w:val="24"/>
-          <w:szCs w:val="24"/>
+          <w:lang w:val="en-US"/>
+        </w:rPr>
+      </w:pPr>
+      <w:r>
+        <w:rPr>
+          <w:rFonts w:ascii="Arial" w:hAnsi="Arial" w:cs="Arial"/>
+          <w:sz w:val="24"/>
+          <w:szCs w:val="24"/>
+          <w:lang w:val="en-US"/>
         </w:rPr>
         <w:t>c) Scrum</w:t>
       </w:r>
@@ -1571,15 +1565,19 @@
         <w:jc w:val="both"/>
         <w:rPr>
           <w:rFonts w:ascii="Arial" w:hAnsi="Arial" w:cs="Arial"/>
-          <w:sz w:val="24"/>
-          <w:szCs w:val="24"/>
-        </w:rPr>
-      </w:pPr>
-      <w:r>
-        <w:rPr>
-          <w:rFonts w:ascii="Arial" w:hAnsi="Arial" w:cs="Arial"/>
-          <w:sz w:val="24"/>
-          <w:szCs w:val="24"/>
+          <w:color w:val="00B050"/>
+          <w:sz w:val="24"/>
+          <w:szCs w:val="24"/>
+          <w:lang w:val="en-US"/>
+        </w:rPr>
+      </w:pPr>
+      <w:r>
+        <w:rPr>
+          <w:rFonts w:ascii="Arial" w:hAnsi="Arial" w:cs="Arial"/>
+          <w:color w:val="00B050"/>
+          <w:sz w:val="24"/>
+          <w:szCs w:val="24"/>
+          <w:lang w:val="en-US"/>
         </w:rPr>
         <w:t>d) Waterfall</w:t>
       </w:r>
@@ -1592,6 +1590,7 @@
           <w:rFonts w:ascii="Arial" w:hAnsi="Arial" w:cs="Arial"/>
           <w:sz w:val="24"/>
           <w:szCs w:val="24"/>
+          <w:lang w:val="en-US"/>
         </w:rPr>
       </w:pPr>
     </w:p>
@@ -1694,13 +1693,15 @@
         <w:jc w:val="both"/>
         <w:rPr>
           <w:rFonts w:ascii="Arial" w:hAnsi="Arial" w:cs="Arial"/>
-          <w:sz w:val="24"/>
-          <w:szCs w:val="24"/>
-        </w:rPr>
-      </w:pPr>
-      <w:r>
-        <w:rPr>
-          <w:rFonts w:ascii="Arial" w:hAnsi="Arial" w:cs="Arial"/>
+          <w:color w:val="00B050"/>
+          <w:sz w:val="24"/>
+          <w:szCs w:val="24"/>
+        </w:rPr>
+      </w:pPr>
+      <w:r>
+        <w:rPr>
+          <w:rFonts w:ascii="Arial" w:hAnsi="Arial" w:cs="Arial"/>
+          <w:color w:val="00B050"/>
           <w:sz w:val="24"/>
           <w:szCs w:val="24"/>
         </w:rPr>
@@ -1788,13 +1789,15 @@
         <w:jc w:val="both"/>
         <w:rPr>
           <w:rFonts w:ascii="Arial" w:hAnsi="Arial" w:cs="Arial"/>
-          <w:sz w:val="24"/>
-          <w:szCs w:val="24"/>
-        </w:rPr>
-      </w:pPr>
-      <w:r>
-        <w:rPr>
-          <w:rFonts w:ascii="Arial" w:hAnsi="Arial" w:cs="Arial"/>
+          <w:color w:val="00B050"/>
+          <w:sz w:val="24"/>
+          <w:szCs w:val="24"/>
+        </w:rPr>
+      </w:pPr>
+      <w:r>
+        <w:rPr>
+          <w:rFonts w:ascii="Arial" w:hAnsi="Arial" w:cs="Arial"/>
+          <w:color w:val="00B050"/>
           <w:sz w:val="24"/>
           <w:szCs w:val="24"/>
         </w:rPr>
@@ -1803,6 +1806,7 @@
       <w:r>
         <w:rPr>
           <w:rFonts w:ascii="Arial" w:hAnsi="Arial" w:cs="Arial"/>
+          <w:color w:val="00B050"/>
           <w:sz w:val="24"/>
           <w:szCs w:val="24"/>
         </w:rPr>
@@ -1811,6 +1815,7 @@
       <w:r>
         <w:rPr>
           <w:rFonts w:ascii="Arial" w:hAnsi="Arial" w:cs="Arial"/>
+          <w:color w:val="00B050"/>
           <w:sz w:val="24"/>
           <w:szCs w:val="24"/>
         </w:rPr>
@@ -2062,25 +2067,19 @@
         <w:jc w:val="both"/>
         <w:rPr>
           <w:rFonts w:ascii="Arial" w:hAnsi="Arial" w:cs="Arial"/>
-          <w:sz w:val="24"/>
-          <w:szCs w:val="24"/>
-        </w:rPr>
-      </w:pPr>
-      <w:r>
-        <w:rPr>
-          <w:rFonts w:ascii="Arial" w:hAnsi="Arial" w:cs="Arial"/>
-          <w:sz w:val="24"/>
-          <w:szCs w:val="24"/>
-        </w:rPr>
-        <w:t xml:space="preserve">d) </w:t>
-      </w:r>
-      <w:r>
-        <w:rPr>
-          <w:rFonts w:ascii="Arial" w:hAnsi="Arial" w:cs="Arial"/>
-          <w:sz w:val="24"/>
-          <w:szCs w:val="24"/>
-        </w:rPr>
-        <w:t>se todas as afirmativas estiverem corretas.</w:t>
+          <w:color w:val="00B050"/>
+          <w:sz w:val="24"/>
+          <w:szCs w:val="24"/>
+        </w:rPr>
+      </w:pPr>
+      <w:r>
+        <w:rPr>
+          <w:rFonts w:ascii="Arial" w:hAnsi="Arial" w:cs="Arial"/>
+          <w:color w:val="00B050"/>
+          <w:sz w:val="24"/>
+          <w:szCs w:val="24"/>
+        </w:rPr>
+        <w:t>d) se todas as afirmativas estiverem corretas.</w:t>
       </w:r>
     </w:p>
     <w:p>
@@ -2105,7 +2104,7 @@
 </file>
 
 <file path=word/numbering.xml><?xml version="1.0" encoding="utf-8"?>
-<w:numbering xmlns:wpc="http://schemas.microsoft.com/office/word/2010/wordprocessingCanvas" xmlns:cx="http://schemas.microsoft.com/office/drawing/2014/chartex" xmlns:cx1="http://schemas.microsoft.com/office/drawing/2015/9/8/chartex" xmlns:cx2="http://schemas.microsoft.com/office/drawing/2015/10/21/chartex" xmlns:cx3="http://schemas.microsoft.com/office/drawing/2016/5/9/chartex" xmlns:cx4="http://schemas.microsoft.com/office/drawing/2016/5/10/chartex" xmlns:cx5="http://schemas.microsoft.com/office/drawing/2016/5/11/chartex" xmlns:cx6="http://schemas.microsoft.com/office/drawing/2016/5/12/chartex" xmlns:cx7="http://schemas.microsoft.com/office/drawing/2016/5/13/chartex" xmlns:cx8="http://schemas.microsoft.com/office/drawing/2016/5/14/chartex" xmlns:mc="http://schemas.openxmlformats.org/markup-compatibility/2006" xmlns:aink="http://schemas.microsoft.com/office/drawing/2016/ink" xmlns:am3d="http://schemas.microsoft.com/office/drawing/2017/model3d" xmlns:o="urn:schemas-microsoft-com:office:office" xmlns:r="http://schemas.openxmlformats.org/officeDocument/2006/relationships" xmlns:m="http://schemas.openxmlformats.org/officeDocument/2006/math" xmlns:v="urn:schemas-microsoft-com:vml" xmlns:wp14="http://schemas.microsoft.com/office/word/2010/wordprocessingDrawing" xmlns:wp="http://schemas.openxmlformats.org/drawingml/2006/wordprocessingDrawing" xmlns:w10="urn:schemas-microsoft-com:office:word" xmlns:w="http://schemas.openxmlformats.org/wordprocessingml/2006/main" xmlns:w14="http://schemas.microsoft.com/office/word/2010/wordml" xmlns:w15="http://schemas.microsoft.com/office/word/2012/wordml" xmlns:w16cex="http://schemas.microsoft.com/office/word/2018/wordml/cex" xmlns:w16cid="http://schemas.microsoft.com/office/word/2016/wordml/cid" xmlns:w16="http://schemas.microsoft.com/office/word/2018/wordml" xmlns:w16se="http://schemas.microsoft.com/office/word/2015/wordml/symex" xmlns:wpg="http://schemas.microsoft.com/office/word/2010/wordprocessingGroup" xmlns:wpi="http://schemas.microsoft.com/office/word/2010/wordprocessingInk" xmlns:wne="http://schemas.microsoft.com/office/word/2006/wordml" xmlns:wps="http://schemas.microsoft.com/office/word/2010/wordprocessingShape" mc:Ignorable="w14 w15 w16se w16cid w16 w16cex wp14">
+<w:numbering xmlns:wpc="http://schemas.microsoft.com/office/word/2010/wordprocessingCanvas" xmlns:cx="http://schemas.microsoft.com/office/drawing/2014/chartex" xmlns:cx1="http://schemas.microsoft.com/office/drawing/2015/9/8/chartex" xmlns:cx2="http://schemas.microsoft.com/office/drawing/2015/10/21/chartex" xmlns:cx3="http://schemas.microsoft.com/office/drawing/2016/5/9/chartex" xmlns:cx4="http://schemas.microsoft.com/office/drawing/2016/5/10/chartex" xmlns:cx5="http://schemas.microsoft.com/office/drawing/2016/5/11/chartex" xmlns:cx6="http://schemas.microsoft.com/office/drawing/2016/5/12/chartex" xmlns:cx7="http://schemas.microsoft.com/office/drawing/2016/5/13/chartex" xmlns:cx8="http://schemas.microsoft.com/office/drawing/2016/5/14/chartex" xmlns:mc="http://schemas.openxmlformats.org/markup-compatibility/2006" xmlns:aink="http://schemas.microsoft.com/office/drawing/2016/ink" xmlns:am3d="http://schemas.microsoft.com/office/drawing/2017/model3d" xmlns:o="urn:schemas-microsoft-com:office:office" xmlns:r="http://schemas.openxmlformats.org/officeDocument/2006/relationships" xmlns:m="http://schemas.openxmlformats.org/officeDocument/2006/math" xmlns:v="urn:schemas-microsoft-com:vml" xmlns:wp14="http://schemas.microsoft.com/office/word/2010/wordprocessingDrawing" xmlns:wp="http://schemas.openxmlformats.org/drawingml/2006/wordprocessingDrawing" xmlns:w10="urn:schemas-microsoft-com:office:word" xmlns:w="http://schemas.openxmlformats.org/wordprocessingml/2006/main" xmlns:w14="http://schemas.microsoft.com/office/word/2010/wordml" xmlns:w15="http://schemas.microsoft.com/office/word/2012/wordml" xmlns:w16cex="http://schemas.microsoft.com/office/word/2018/wordml/cex" xmlns:w16cid="http://schemas.microsoft.com/office/word/2016/wordml/cid" xmlns:w16="http://schemas.microsoft.com/office/word/2018/wordml" xmlns:w16sdtdh="http://schemas.microsoft.com/office/word/2020/wordml/sdtdatahash" xmlns:w16se="http://schemas.microsoft.com/office/word/2015/wordml/symex" xmlns:wpg="http://schemas.microsoft.com/office/word/2010/wordprocessingGroup" xmlns:wpi="http://schemas.microsoft.com/office/word/2010/wordprocessingInk" xmlns:wne="http://schemas.microsoft.com/office/word/2006/wordml" xmlns:wps="http://schemas.microsoft.com/office/word/2010/wordprocessingShape" mc:Ignorable="w14 w15 w16se w16cid w16 w16cex w16sdtdh wp14">
   <w:abstractNum w:abstractNumId="0" w15:restartNumberingAfterBreak="0">
     <w:nsid w:val="057D293F"/>
     <w:multiLevelType w:val="hybridMultilevel"/>
@@ -2662,7 +2661,7 @@
 </file>
 
 <file path=word/styles.xml><?xml version="1.0" encoding="utf-8"?>
-<w:styles xmlns:mc="http://schemas.openxmlformats.org/markup-compatibility/2006" xmlns:r="http://schemas.openxmlformats.org/officeDocument/2006/relationships" xmlns:w="http://schemas.openxmlformats.org/wordprocessingml/2006/main" xmlns:w14="http://schemas.microsoft.com/office/word/2010/wordml" xmlns:w15="http://schemas.microsoft.com/office/word/2012/wordml" xmlns:w16cex="http://schemas.microsoft.com/office/word/2018/wordml/cex" xmlns:w16cid="http://schemas.microsoft.com/office/word/2016/wordml/cid" xmlns:w16="http://schemas.microsoft.com/office/word/2018/wordml" xmlns:w16se="http://schemas.microsoft.com/office/word/2015/wordml/symex" mc:Ignorable="w14 w15 w16se w16cid w16 w16cex">
+<w:styles xmlns:mc="http://schemas.openxmlformats.org/markup-compatibility/2006" xmlns:r="http://schemas.openxmlformats.org/officeDocument/2006/relationships" xmlns:w="http://schemas.openxmlformats.org/wordprocessingml/2006/main" xmlns:w14="http://schemas.microsoft.com/office/word/2010/wordml" xmlns:w15="http://schemas.microsoft.com/office/word/2012/wordml" xmlns:w16cex="http://schemas.microsoft.com/office/word/2018/wordml/cex" xmlns:w16cid="http://schemas.microsoft.com/office/word/2016/wordml/cid" xmlns:w16="http://schemas.microsoft.com/office/word/2018/wordml" xmlns:w16sdtdh="http://schemas.microsoft.com/office/word/2020/wordml/sdtdatahash" xmlns:w16se="http://schemas.microsoft.com/office/word/2015/wordml/symex" mc:Ignorable="w14 w15 w16se w16cid w16 w16cex w16sdtdh">
   <w:docDefaults>
     <w:rPrDefault>
       <w:rPr>
@@ -2784,6 +2783,7 @@
     <w:lsdException w:name="HTML Sample" w:semiHidden="1" w:unhideWhenUsed="1"/>
     <w:lsdException w:name="HTML Typewriter" w:semiHidden="1" w:unhideWhenUsed="1"/>
     <w:lsdException w:name="HTML Variable" w:semiHidden="1" w:unhideWhenUsed="1"/>
+    <w:lsdException w:name="Normal Table" w:semiHidden="1" w:unhideWhenUsed="1"/>
     <w:lsdException w:name="annotation subject" w:semiHidden="1" w:unhideWhenUsed="1"/>
     <w:lsdException w:name="No List" w:semiHidden="1" w:unhideWhenUsed="1"/>
     <w:lsdException w:name="Outline List 1" w:semiHidden="1" w:unhideWhenUsed="1"/>
@@ -2826,8 +2826,11 @@
     <w:lsdException w:name="Table Contemporary" w:semiHidden="1" w:unhideWhenUsed="1"/>
     <w:lsdException w:name="Table Elegant" w:semiHidden="1" w:unhideWhenUsed="1"/>
     <w:lsdException w:name="Table Professional" w:semiHidden="1" w:unhideWhenUsed="1"/>
+    <w:lsdException w:name="Table Subtle 1" w:semiHidden="1" w:unhideWhenUsed="1"/>
     <w:lsdException w:name="Table Subtle 2" w:semiHidden="1" w:unhideWhenUsed="1"/>
     <w:lsdException w:name="Table Web 1" w:semiHidden="1" w:unhideWhenUsed="1"/>
+    <w:lsdException w:name="Table Web 2" w:semiHidden="1" w:unhideWhenUsed="1"/>
+    <w:lsdException w:name="Table Web 3" w:semiHidden="1" w:unhideWhenUsed="1"/>
     <w:lsdException w:name="Balloon Text" w:semiHidden="1" w:unhideWhenUsed="1"/>
     <w:lsdException w:name="Table Grid" w:uiPriority="39"/>
     <w:lsdException w:name="Table Theme" w:semiHidden="1" w:unhideWhenUsed="1"/>
@@ -3056,13 +3059,13 @@
     <w:name w:val="Normal"/>
     <w:qFormat/>
   </w:style>
-  <w:style w:type="character" w:default="1" w:styleId="DefaultParagraphFont">
+  <w:style w:type="character" w:default="1" w:styleId="Fontepargpadro">
     <w:name w:val="Default Paragraph Font"/>
     <w:uiPriority w:val="1"/>
     <w:semiHidden/>
     <w:unhideWhenUsed/>
   </w:style>
-  <w:style w:type="table" w:default="1" w:styleId="TableNormal">
+  <w:style w:type="table" w:default="1" w:styleId="Tabelanormal">
     <w:name w:val="Normal Table"/>
     <w:uiPriority w:val="99"/>
     <w:semiHidden/>
@@ -3077,13 +3080,13 @@
       </w:tblCellMar>
     </w:tblPr>
   </w:style>
-  <w:style w:type="numbering" w:default="1" w:styleId="NoList">
+  <w:style w:type="numbering" w:default="1" w:styleId="Semlista">
     <w:name w:val="No List"/>
     <w:uiPriority w:val="99"/>
     <w:semiHidden/>
     <w:unhideWhenUsed/>
   </w:style>
-  <w:style w:type="paragraph" w:styleId="ListParagraph">
+  <w:style w:type="paragraph" w:styleId="PargrafodaLista">
     <w:name w:val="List Paragraph"/>
     <w:basedOn w:val="Normal"/>
     <w:uiPriority w:val="34"/>
@@ -3094,9 +3097,9 @@
       <w:contextualSpacing/>
     </w:pPr>
   </w:style>
-  <w:style w:type="table" w:styleId="TableGrid">
+  <w:style w:type="table" w:styleId="Tabelacomgrade">
     <w:name w:val="Table Grid"/>
-    <w:basedOn w:val="TableNormal"/>
+    <w:basedOn w:val="Tabelanormal"/>
     <w:uiPriority w:val="39"/>
     <w:rsid w:val="007759B2"/>
     <w:pPr>
@@ -3113,9 +3116,9 @@
       </w:tblBorders>
     </w:tblPr>
   </w:style>
-  <w:style w:type="table" w:styleId="GridTable1Light-Accent1">
+  <w:style w:type="table" w:styleId="TabeladeGrade1Clara-nfase1">
     <w:name w:val="Grid Table 1 Light Accent 1"/>
-    <w:basedOn w:val="TableNormal"/>
+    <w:basedOn w:val="Tabelanormal"/>
     <w:uiPriority w:val="46"/>
     <w:rsid w:val="007759B2"/>
     <w:pPr>

</xml_diff>

<commit_message>
Pull from PersonalPC - 02062021-0916
</commit_message>
<xml_diff>
--- a/files/QUIZ 1 - SemResposta.docx
+++ b/files/QUIZ 1 - SemResposta.docx
@@ -712,17 +712,58 @@
         <w:jc w:val="both"/>
         <w:rPr>
           <w:rFonts w:ascii="Arial" w:hAnsi="Arial" w:cs="Arial"/>
-          <w:sz w:val="24"/>
-          <w:szCs w:val="24"/>
-        </w:rPr>
-      </w:pPr>
-      <w:r>
-        <w:rPr>
-          <w:rFonts w:ascii="Arial" w:hAnsi="Arial" w:cs="Arial"/>
-          <w:sz w:val="24"/>
-          <w:szCs w:val="24"/>
-        </w:rPr>
-        <w:t xml:space="preserve">d) Litware: Scrum, Contoso: Agile, A. Datum: CMMI </w:t>
+          <w:b/>
+          <w:bCs/>
+          <w:color w:val="FF0000"/>
+          <w:sz w:val="24"/>
+          <w:szCs w:val="24"/>
+        </w:rPr>
+      </w:pPr>
+      <w:r>
+        <w:rPr>
+          <w:rFonts w:ascii="Arial" w:hAnsi="Arial" w:cs="Arial"/>
+          <w:b/>
+          <w:bCs/>
+          <w:color w:val="FF0000"/>
+          <w:sz w:val="24"/>
+          <w:szCs w:val="24"/>
+        </w:rPr>
+        <w:t xml:space="preserve">d) Litware: Scrum, Contoso: Agile, A. </w:t>
+      </w:r>
+      <w:proofErr w:type="spellStart"/>
+      <w:r>
+        <w:rPr>
+          <w:rFonts w:ascii="Arial" w:hAnsi="Arial" w:cs="Arial"/>
+          <w:b/>
+          <w:bCs/>
+          <w:color w:val="FF0000"/>
+          <w:sz w:val="24"/>
+          <w:szCs w:val="24"/>
+        </w:rPr>
+        <w:t>Datum</w:t>
+      </w:r>
+      <w:proofErr w:type="spellEnd"/>
+      <w:r>
+        <w:rPr>
+          <w:rFonts w:ascii="Arial" w:hAnsi="Arial" w:cs="Arial"/>
+          <w:b/>
+          <w:bCs/>
+          <w:color w:val="FF0000"/>
+          <w:sz w:val="24"/>
+          <w:szCs w:val="24"/>
+        </w:rPr>
+        <w:t xml:space="preserve">: CMMI </w:t>
+      </w:r>
+      <w:r>
+        <w:rPr>
+          <w:rFonts w:ascii="Arial" w:hAnsi="Arial" w:cs="Arial"/>
+          <w:b/>
+          <w:bCs/>
+          <w:color w:val="FF0000"/>
+          <w:sz w:val="24"/>
+          <w:szCs w:val="24"/>
+        </w:rPr>
+        <w:t>(correta)</w:t>
       </w:r>
     </w:p>
     <w:p>

</xml_diff>